<commit_message>
modification of the french part
</commit_message>
<xml_diff>
--- a/assets/FR_Book_de_projet_Steve_Wagner.docx
+++ b/assets/FR_Book_de_projet_Steve_Wagner.docx
@@ -41,7 +41,7 @@
             <mc:AlternateContent>
               <mc:Choice Requires="wps">
                 <w:drawing>
-                  <wp:anchor distT="0" distB="0" distL="114300" distR="114300" simplePos="0" relativeHeight="251659264" behindDoc="0" locked="0" layoutInCell="1" allowOverlap="1" wp14:anchorId="6C860A81" wp14:editId="6D4DF856">
+                  <wp:anchor distT="0" distB="0" distL="114300" distR="114300" simplePos="0" relativeHeight="251659264" behindDoc="0" locked="0" layoutInCell="1" allowOverlap="1" wp14:anchorId="0220942A" wp14:editId="36E0B193">
                     <wp:simplePos x="0" y="0"/>
                     <wp:positionH relativeFrom="page">
                       <wp:posOffset>285750</wp:posOffset>
@@ -131,10 +131,10 @@
                                           <w:noProof/>
                                         </w:rPr>
                                         <w:drawing>
-                                          <wp:inline distT="0" distB="0" distL="0" distR="0" wp14:anchorId="3CD47464" wp14:editId="3D82015C">
+                                          <wp:inline distT="0" distB="0" distL="0" distR="0" wp14:anchorId="51C75EE8" wp14:editId="6890BC40">
                                             <wp:extent cx="4048125" cy="2990850"/>
                                             <wp:effectExtent l="0" t="0" r="9525" b="0"/>
-                                            <wp:docPr id="29" name="Image 29" descr="http://www.actionssi.fr/images/visuel-ingenierie.jpg"/>
+                                            <wp:docPr id="20" name="Image 20" descr="http://www.actionssi.fr/images/visuel-ingenierie.jpg"/>
                                             <wp:cNvGraphicFramePr>
                                               <a:graphicFrameLocks xmlns:a="http://schemas.openxmlformats.org/drawingml/2006/main" noChangeAspect="1"/>
                                             </wp:cNvGraphicFramePr>
@@ -203,7 +203,7 @@
                                         </w:rPr>
                                         <w:alias w:val="Titre"/>
                                         <w:tag w:val=""/>
-                                        <w:id w:val="1685020562"/>
+                                        <w:id w:val="-1170100514"/>
                                         <w:dataBinding w:prefixMappings="xmlns:ns0='http://purl.org/dc/elements/1.1/' xmlns:ns1='http://schemas.openxmlformats.org/package/2006/metadata/core-properties' " w:xpath="/ns1:coreProperties[1]/ns0:title[1]" w:storeItemID="{6C3C8BC8-F283-45AE-878A-BAB7291924A1}"/>
                                         <w:text/>
                                       </w:sdtPr>
@@ -254,7 +254,29 @@
                                                 <w14:round/>
                                               </w14:textOutline>
                                             </w:rPr>
-                                            <w:t>Book de projet</w:t>
+                                            <w:t>Livre</w:t>
+                                          </w:r>
+                                          <w:r>
+                                            <w:rPr>
+                                              <w:rFonts w:ascii="Tahoma" w:hAnsi="Tahoma" w:cs="Tahoma"/>
+                                              <w:b/>
+                                              <w:color w:val="000000" w:themeColor="text1"/>
+                                              <w:sz w:val="72"/>
+                                              <w:szCs w:val="72"/>
+                                              <w14:shadow w14:blurRad="12700" w14:dist="38100" w14:dir="2700000" w14:sx="100000" w14:sy="100000" w14:kx="0" w14:ky="0" w14:algn="tl">
+                                                <w14:schemeClr w14:val="bg1">
+                                                  <w14:lumMod w14:val="50000"/>
+                                                </w14:schemeClr>
+                                              </w14:shadow>
+                                              <w14:textOutline w14:w="9525" w14:cap="flat" w14:cmpd="sng" w14:algn="ctr">
+                                                <w14:solidFill>
+                                                  <w14:schemeClr w14:val="bg1"/>
+                                                </w14:solidFill>
+                                                <w14:prstDash w14:val="solid"/>
+                                                <w14:round/>
+                                              </w14:textOutline>
+                                            </w:rPr>
+                                            <w:t xml:space="preserve"> de projet</w:t>
                                           </w:r>
                                           <w:r>
                                             <w:rPr>
@@ -291,7 +313,7 @@
                                         </w:rPr>
                                         <w:alias w:val="Sous-titre"/>
                                         <w:tag w:val=""/>
-                                        <w:id w:val="-1457096996"/>
+                                        <w:id w:val="-404987559"/>
                                         <w:showingPlcHdr/>
                                         <w:dataBinding w:prefixMappings="xmlns:ns0='http://purl.org/dc/elements/1.1/' xmlns:ns1='http://schemas.openxmlformats.org/package/2006/metadata/core-properties' " w:xpath="/ns1:coreProperties[1]/ns0:subject[1]" w:storeItemID="{6C3C8BC8-F283-45AE-878A-BAB7291924A1}"/>
                                         <w:text/>
@@ -335,7 +357,7 @@
                                         </w:rPr>
                                         <w:alias w:val="Auteur"/>
                                         <w:tag w:val=""/>
-                                        <w:id w:val="850760141"/>
+                                        <w:id w:val="-27497092"/>
                                         <w:dataBinding w:prefixMappings="xmlns:ns0='http://purl.org/dc/elements/1.1/' xmlns:ns1='http://schemas.openxmlformats.org/package/2006/metadata/core-properties' " w:xpath="/ns1:coreProperties[1]/ns0:creator[1]" w:storeItemID="{6C3C8BC8-F283-45AE-878A-BAB7291924A1}"/>
                                         <w:text/>
                                       </w:sdtPr>
@@ -378,7 +400,7 @@
                                           </w:rPr>
                                           <w:alias w:val="Cours"/>
                                           <w:tag w:val="Cours"/>
-                                          <w:id w:val="-844860761"/>
+                                          <w:id w:val="-2024463660"/>
                                           <w:showingPlcHdr/>
                                           <w:dataBinding w:prefixMappings="xmlns:ns0='http://purl.org/dc/elements/1.1/' xmlns:ns1='http://schemas.openxmlformats.org/package/2006/metadata/core-properties' " w:xpath="/ns1:coreProperties[1]/ns1:category[1]" w:storeItemID="{6C3C8BC8-F283-45AE-878A-BAB7291924A1}"/>
                                           <w:text/>
@@ -475,10 +497,10 @@
                                     <w:noProof/>
                                   </w:rPr>
                                   <w:drawing>
-                                    <wp:inline distT="0" distB="0" distL="0" distR="0" wp14:anchorId="3CD47464" wp14:editId="3D82015C">
+                                    <wp:inline distT="0" distB="0" distL="0" distR="0" wp14:anchorId="51C75EE8" wp14:editId="6890BC40">
                                       <wp:extent cx="4048125" cy="2990850"/>
                                       <wp:effectExtent l="0" t="0" r="9525" b="0"/>
-                                      <wp:docPr id="29" name="Image 29" descr="http://www.actionssi.fr/images/visuel-ingenierie.jpg"/>
+                                      <wp:docPr id="20" name="Image 20" descr="http://www.actionssi.fr/images/visuel-ingenierie.jpg"/>
                                       <wp:cNvGraphicFramePr>
                                         <a:graphicFrameLocks xmlns:a="http://schemas.openxmlformats.org/drawingml/2006/main" noChangeAspect="1"/>
                                       </wp:cNvGraphicFramePr>
@@ -547,7 +569,7 @@
                                   </w:rPr>
                                   <w:alias w:val="Titre"/>
                                   <w:tag w:val=""/>
-                                  <w:id w:val="1685020562"/>
+                                  <w:id w:val="-1170100514"/>
                                   <w:dataBinding w:prefixMappings="xmlns:ns0='http://purl.org/dc/elements/1.1/' xmlns:ns1='http://schemas.openxmlformats.org/package/2006/metadata/core-properties' " w:xpath="/ns1:coreProperties[1]/ns0:title[1]" w:storeItemID="{6C3C8BC8-F283-45AE-878A-BAB7291924A1}"/>
                                   <w:text/>
                                 </w:sdtPr>
@@ -598,7 +620,29 @@
                                           <w14:round/>
                                         </w14:textOutline>
                                       </w:rPr>
-                                      <w:t>Book de projet</w:t>
+                                      <w:t>Livre</w:t>
+                                    </w:r>
+                                    <w:r>
+                                      <w:rPr>
+                                        <w:rFonts w:ascii="Tahoma" w:hAnsi="Tahoma" w:cs="Tahoma"/>
+                                        <w:b/>
+                                        <w:color w:val="000000" w:themeColor="text1"/>
+                                        <w:sz w:val="72"/>
+                                        <w:szCs w:val="72"/>
+                                        <w14:shadow w14:blurRad="12700" w14:dist="38100" w14:dir="2700000" w14:sx="100000" w14:sy="100000" w14:kx="0" w14:ky="0" w14:algn="tl">
+                                          <w14:schemeClr w14:val="bg1">
+                                            <w14:lumMod w14:val="50000"/>
+                                          </w14:schemeClr>
+                                        </w14:shadow>
+                                        <w14:textOutline w14:w="9525" w14:cap="flat" w14:cmpd="sng" w14:algn="ctr">
+                                          <w14:solidFill>
+                                            <w14:schemeClr w14:val="bg1"/>
+                                          </w14:solidFill>
+                                          <w14:prstDash w14:val="solid"/>
+                                          <w14:round/>
+                                        </w14:textOutline>
+                                      </w:rPr>
+                                      <w:t xml:space="preserve"> de projet</w:t>
                                     </w:r>
                                     <w:r>
                                       <w:rPr>
@@ -635,7 +679,7 @@
                                   </w:rPr>
                                   <w:alias w:val="Sous-titre"/>
                                   <w:tag w:val=""/>
-                                  <w:id w:val="-1457096996"/>
+                                  <w:id w:val="-404987559"/>
                                   <w:showingPlcHdr/>
                                   <w:dataBinding w:prefixMappings="xmlns:ns0='http://purl.org/dc/elements/1.1/' xmlns:ns1='http://schemas.openxmlformats.org/package/2006/metadata/core-properties' " w:xpath="/ns1:coreProperties[1]/ns0:subject[1]" w:storeItemID="{6C3C8BC8-F283-45AE-878A-BAB7291924A1}"/>
                                   <w:text/>
@@ -679,7 +723,7 @@
                                   </w:rPr>
                                   <w:alias w:val="Auteur"/>
                                   <w:tag w:val=""/>
-                                  <w:id w:val="850760141"/>
+                                  <w:id w:val="-27497092"/>
                                   <w:dataBinding w:prefixMappings="xmlns:ns0='http://purl.org/dc/elements/1.1/' xmlns:ns1='http://schemas.openxmlformats.org/package/2006/metadata/core-properties' " w:xpath="/ns1:coreProperties[1]/ns0:creator[1]" w:storeItemID="{6C3C8BC8-F283-45AE-878A-BAB7291924A1}"/>
                                   <w:text/>
                                 </w:sdtPr>
@@ -722,7 +766,7 @@
                                     </w:rPr>
                                     <w:alias w:val="Cours"/>
                                     <w:tag w:val="Cours"/>
-                                    <w:id w:val="-844860761"/>
+                                    <w:id w:val="-2024463660"/>
                                     <w:showingPlcHdr/>
                                     <w:dataBinding w:prefixMappings="xmlns:ns0='http://purl.org/dc/elements/1.1/' xmlns:ns1='http://schemas.openxmlformats.org/package/2006/metadata/core-properties' " w:xpath="/ns1:coreProperties[1]/ns1:category[1]" w:storeItemID="{6C3C8BC8-F283-45AE-878A-BAB7291924A1}"/>
                                     <w:text/>
@@ -825,7 +869,7 @@
             </w:rPr>
             <w:lastRenderedPageBreak/>
             <w:drawing>
-              <wp:inline distT="0" distB="0" distL="0" distR="0" wp14:anchorId="633CF6A6" wp14:editId="34CF1E70">
+              <wp:inline distT="0" distB="0" distL="0" distR="0" wp14:anchorId="65093596" wp14:editId="2D599C87">
                 <wp:extent cx="1419367" cy="963564"/>
                 <wp:effectExtent l="0" t="0" r="0" b="8255"/>
                 <wp:docPr id="14" name="Image 14" descr="C:\HE-ARC\02-Communication\images_book\waspmote.png"/>
@@ -889,7 +933,7 @@
               <w:szCs w:val="24"/>
             </w:rPr>
             <w:drawing>
-              <wp:inline distT="0" distB="0" distL="0" distR="0" wp14:anchorId="08CF8A41" wp14:editId="1CF791BE">
+              <wp:inline distT="0" distB="0" distL="0" distR="0" wp14:anchorId="61D6A322" wp14:editId="023D431F">
                 <wp:extent cx="2191110" cy="954116"/>
                 <wp:effectExtent l="0" t="0" r="0" b="0"/>
                 <wp:docPr id="25" name="Image 25" descr="C:\HE-ARC\02-Communication\images_book\projet_traceur.png"/>
@@ -953,7 +997,7 @@
               <w:szCs w:val="24"/>
             </w:rPr>
             <w:drawing>
-              <wp:inline distT="0" distB="0" distL="0" distR="0" wp14:anchorId="609EED5A" wp14:editId="4C0492E6">
+              <wp:inline distT="0" distB="0" distL="0" distR="0" wp14:anchorId="0344A1BB" wp14:editId="7AFD2F84">
                 <wp:extent cx="1719617" cy="911550"/>
                 <wp:effectExtent l="0" t="0" r="0" b="3175"/>
                 <wp:docPr id="13" name="Image 13" descr="C:\HE-ARC\02-Communication\images_book\ublox.png"/>
@@ -1658,25 +1702,14 @@
             <w:rPr>
               <w:rFonts w:ascii="Tahoma" w:hAnsi="Tahoma" w:cs="Tahoma"/>
             </w:rPr>
-            <w:t xml:space="preserve">Envoi d’un SMS lorsqu’on reçoit une trame correcte du serveur </w:t>
-          </w:r>
-        </w:p>
-        <w:p>
-          <w:pPr>
-            <w:spacing w:after="120"/>
-            <w:rPr>
-              <w:rFonts w:ascii="Tahoma" w:hAnsi="Tahoma" w:cs="Tahoma"/>
-            </w:rPr>
-            <w:sectPr>
-              <w:headerReference w:type="first" r:id="rId19"/>
-              <w:pgSz w:w="15120" w:h="10440" w:orient="landscape" w:code="7"/>
-              <w:pgMar w:top="1417" w:right="1417" w:bottom="1417" w:left="1417" w:header="708" w:footer="708" w:gutter="0"/>
-              <w:pgNumType w:start="0"/>
-              <w:cols w:num="3" w:space="708"/>
-              <w:titlePg/>
-              <w:docGrid w:linePitch="360"/>
-            </w:sectPr>
-          </w:pPr>
+            <w:t>Envoi d’un SMS lorsqu’on reçoi</w:t>
+          </w:r>
+          <w:r>
+            <w:rPr>
+              <w:rFonts w:ascii="Tahoma" w:hAnsi="Tahoma" w:cs="Tahoma"/>
+            </w:rPr>
+            <w:t>t une trame correcte du serveur</w:t>
+          </w:r>
         </w:p>
         <w:p>
           <w:pPr>
@@ -1693,8 +1726,8 @@
               <w:szCs w:val="24"/>
             </w:rPr>
             <w:sectPr>
-              <w:headerReference w:type="default" r:id="rId20"/>
-              <w:footerReference w:type="default" r:id="rId21"/>
+              <w:headerReference w:type="default" r:id="rId19"/>
+              <w:footerReference w:type="default" r:id="rId20"/>
               <w:type w:val="continuous"/>
               <w:pgSz w:w="15120" w:h="10440" w:orient="landscape" w:code="7"/>
               <w:pgMar w:top="1417" w:right="1417" w:bottom="1417" w:left="1417" w:header="708" w:footer="708" w:gutter="0"/>
@@ -1704,6 +1737,31 @@
               <w:docGrid w:linePitch="360"/>
             </w:sectPr>
           </w:pPr>
+        </w:p>
+        <w:p>
+          <w:pPr>
+            <w:pBdr>
+              <w:bottom w:val="double" w:sz="16" w:space="2" w:color="0000FF"/>
+            </w:pBdr>
+            <w:ind w:left="-540" w:right="-648"/>
+            <w:jc w:val="center"/>
+            <w:rPr>
+              <w:rFonts w:ascii="Tahoma" w:hAnsi="Tahoma" w:cs="Tahoma"/>
+              <w:b/>
+              <w:bCs/>
+              <w:sz w:val="24"/>
+              <w:szCs w:val="24"/>
+            </w:rPr>
+            <w:sectPr>
+              <w:headerReference w:type="first" r:id="rId21"/>
+              <w:pgSz w:w="15120" w:h="10440" w:orient="landscape" w:code="7"/>
+              <w:pgMar w:top="1417" w:right="1417" w:bottom="1417" w:left="1417" w:header="708" w:footer="708" w:gutter="0"/>
+              <w:pgNumType w:start="0"/>
+              <w:cols w:space="708"/>
+              <w:titlePg/>
+              <w:docGrid w:linePitch="360"/>
+            </w:sectPr>
+          </w:pPr>
           <w:r>
             <w:rPr>
               <w:rFonts w:ascii="Tahoma" w:hAnsi="Tahoma" w:cs="Tahoma"/>
@@ -1713,7 +1771,7 @@
             </w:rPr>
             <w:lastRenderedPageBreak/>
             <w:drawing>
-              <wp:anchor distT="0" distB="0" distL="114300" distR="114300" simplePos="0" relativeHeight="251660288" behindDoc="1" locked="0" layoutInCell="1" allowOverlap="1" wp14:anchorId="66846F66" wp14:editId="01B280D6">
+              <wp:anchor distT="0" distB="0" distL="114300" distR="114300" simplePos="0" relativeHeight="251660288" behindDoc="1" locked="0" layoutInCell="1" allowOverlap="1" wp14:anchorId="5E14CEB6" wp14:editId="5F4B06BD">
                 <wp:simplePos x="0" y="0"/>
                 <wp:positionH relativeFrom="column">
                   <wp:posOffset>29504</wp:posOffset>
@@ -1805,7 +1863,7 @@
             </w:rPr>
             <w:lastRenderedPageBreak/>
             <w:drawing>
-              <wp:anchor distT="0" distB="0" distL="114300" distR="114300" simplePos="0" relativeHeight="251662336" behindDoc="1" locked="0" layoutInCell="1" allowOverlap="1" wp14:anchorId="380550FC" wp14:editId="3F0092B7">
+              <wp:anchor distT="0" distB="0" distL="114300" distR="114300" simplePos="0" relativeHeight="251662336" behindDoc="1" locked="0" layoutInCell="1" allowOverlap="1" wp14:anchorId="5C4E6CB5" wp14:editId="47AD32BF">
                 <wp:simplePos x="0" y="0"/>
                 <wp:positionH relativeFrom="column">
                   <wp:posOffset>5582379</wp:posOffset>
@@ -1875,7 +1933,7 @@
               <w:szCs w:val="24"/>
             </w:rPr>
             <w:drawing>
-              <wp:anchor distT="0" distB="0" distL="114300" distR="114300" simplePos="0" relativeHeight="251661312" behindDoc="1" locked="0" layoutInCell="1" allowOverlap="1" wp14:anchorId="140945AF" wp14:editId="42C2FDD3">
+              <wp:anchor distT="0" distB="0" distL="114300" distR="114300" simplePos="0" relativeHeight="251661312" behindDoc="1" locked="0" layoutInCell="1" allowOverlap="1" wp14:anchorId="5A809ECE" wp14:editId="13592160">
                 <wp:simplePos x="0" y="0"/>
                 <wp:positionH relativeFrom="column">
                   <wp:posOffset>2445242</wp:posOffset>
@@ -2451,6 +2509,8 @@
               <w:docGrid w:linePitch="360"/>
             </w:sectPr>
           </w:pPr>
+          <w:bookmarkStart w:id="0" w:name="_GoBack"/>
+          <w:bookmarkEnd w:id="0"/>
           <w:proofErr w:type="spellStart"/>
           <w:r>
             <w:rPr>
@@ -2460,6 +2520,7 @@
               <w:sz w:val="24"/>
               <w:szCs w:val="24"/>
             </w:rPr>
+            <w:lastRenderedPageBreak/>
             <w:t>Freescale</w:t>
           </w:r>
           <w:proofErr w:type="spellEnd"/>
@@ -2503,7 +2564,7 @@
             </w:rPr>
             <w:lastRenderedPageBreak/>
             <w:drawing>
-              <wp:inline distT="0" distB="0" distL="0" distR="0" wp14:anchorId="4D906AC8" wp14:editId="385D6069">
+              <wp:inline distT="0" distB="0" distL="0" distR="0" wp14:anchorId="5D621FDD" wp14:editId="186D3FC6">
                 <wp:extent cx="1192988" cy="1438275"/>
                 <wp:effectExtent l="0" t="0" r="7620" b="0"/>
                 <wp:docPr id="1" name="Image 1" descr="IMG_20150120_172823"/>
@@ -2562,7 +2623,7 @@
               <w:noProof/>
             </w:rPr>
             <w:drawing>
-              <wp:inline distT="0" distB="0" distL="0" distR="0" wp14:anchorId="7148693E" wp14:editId="01FA6C35">
+              <wp:inline distT="0" distB="0" distL="0" distR="0" wp14:anchorId="32344448" wp14:editId="1A2C3E39">
                 <wp:extent cx="3152775" cy="1438275"/>
                 <wp:effectExtent l="0" t="0" r="9525" b="9525"/>
                 <wp:docPr id="4" name="Image 4" descr="acceleration"/>
@@ -2621,7 +2682,7 @@
               <w:noProof/>
             </w:rPr>
             <w:drawing>
-              <wp:inline distT="0" distB="0" distL="0" distR="0" wp14:anchorId="7F15EA51" wp14:editId="06CB270F">
+              <wp:inline distT="0" distB="0" distL="0" distR="0" wp14:anchorId="2E5BCFCC" wp14:editId="133F9CB4">
                 <wp:extent cx="790575" cy="1438275"/>
                 <wp:effectExtent l="0" t="0" r="9525" b="9525"/>
                 <wp:docPr id="3" name="Image 3" descr="IMG_20150120_173005"/>
@@ -3100,7 +3161,6 @@
               <w:docGrid w:linePitch="360"/>
             </w:sectPr>
           </w:pPr>
-          <w:bookmarkStart w:id="0" w:name="_GoBack"/>
           <w:r>
             <w:rPr>
               <w:rFonts w:ascii="Tahoma" w:hAnsi="Tahoma" w:cs="Tahoma"/>
@@ -3145,7 +3205,6 @@
             </w:rPr>
             <w:t>Android</w:t>
           </w:r>
-          <w:bookmarkEnd w:id="0"/>
           <w:proofErr w:type="spellEnd"/>
         </w:p>
         <w:p>
@@ -3166,7 +3225,7 @@
             </w:rPr>
             <w:lastRenderedPageBreak/>
             <w:drawing>
-              <wp:inline distT="0" distB="0" distL="0" distR="0" wp14:anchorId="3AA617A2" wp14:editId="10E569A3">
+              <wp:inline distT="0" distB="0" distL="0" distR="0" wp14:anchorId="0A6B65D5" wp14:editId="552E57F2">
                 <wp:extent cx="804202" cy="1432759"/>
                 <wp:effectExtent l="0" t="0" r="0" b="0"/>
                 <wp:docPr id="12" name="Image 12" descr="C:\HE-ARC\02-Communication\images_book\screen_bluetooth_android.png"/>
@@ -3230,7 +3289,7 @@
               <w:szCs w:val="24"/>
             </w:rPr>
             <w:drawing>
-              <wp:inline distT="0" distB="0" distL="0" distR="0" wp14:anchorId="4C124624" wp14:editId="7419A832">
+              <wp:inline distT="0" distB="0" distL="0" distR="0" wp14:anchorId="6DF0C843" wp14:editId="493F9B04">
                 <wp:extent cx="3505200" cy="1448185"/>
                 <wp:effectExtent l="0" t="0" r="0" b="0"/>
                 <wp:docPr id="5" name="Image 5"/>
@@ -3287,7 +3346,7 @@
               <w:szCs w:val="24"/>
             </w:rPr>
             <w:drawing>
-              <wp:inline distT="0" distB="0" distL="0" distR="0" wp14:anchorId="17566D31" wp14:editId="69A7C159">
+              <wp:inline distT="0" distB="0" distL="0" distR="0" wp14:anchorId="282AB8DA" wp14:editId="0A025937">
                 <wp:extent cx="1107655" cy="1432835"/>
                 <wp:effectExtent l="0" t="0" r="0" b="0"/>
                 <wp:docPr id="11" name="Image 11" descr="C:\HE-ARC\02-Communication\images_book\pic24F_android.png"/>
@@ -4377,7 +4436,7 @@
 <w:ftr xmlns:wpc="http://schemas.microsoft.com/office/word/2010/wordprocessingCanvas" xmlns:mc="http://schemas.openxmlformats.org/markup-compatibility/2006" xmlns:o="urn:schemas-microsoft-com:office:office" xmlns:r="http://schemas.openxmlformats.org/officeDocument/2006/relationships" xmlns:m="http://schemas.openxmlformats.org/officeDocument/2006/math" xmlns:v="urn:schemas-microsoft-com:vml" xmlns:wp14="http://schemas.microsoft.com/office/word/2010/wordprocessingDrawing" xmlns:wp="http://schemas.openxmlformats.org/drawingml/2006/wordprocessingDrawing" xmlns:w10="urn:schemas-microsoft-com:office:word" xmlns:w="http://schemas.openxmlformats.org/wordprocessingml/2006/main" xmlns:w14="http://schemas.microsoft.com/office/word/2010/wordml" xmlns:wpg="http://schemas.microsoft.com/office/word/2010/wordprocessingGroup" xmlns:wpi="http://schemas.microsoft.com/office/word/2010/wordprocessingInk" xmlns:wne="http://schemas.microsoft.com/office/word/2006/wordml" xmlns:wps="http://schemas.microsoft.com/office/word/2010/wordprocessingShape" mc:Ignorable="w14 wp14">
   <w:sdt>
     <w:sdtPr>
-      <w:id w:val="-1023783528"/>
+      <w:id w:val="770057735"/>
       <w:docPartObj>
         <w:docPartGallery w:val="Page Numbers (Bottom of Page)"/>
         <w:docPartUnique/>
@@ -4425,7 +4484,7 @@
 <w:ftr xmlns:wpc="http://schemas.microsoft.com/office/word/2010/wordprocessingCanvas" xmlns:mc="http://schemas.openxmlformats.org/markup-compatibility/2006" xmlns:o="urn:schemas-microsoft-com:office:office" xmlns:r="http://schemas.openxmlformats.org/officeDocument/2006/relationships" xmlns:m="http://schemas.openxmlformats.org/officeDocument/2006/math" xmlns:v="urn:schemas-microsoft-com:vml" xmlns:wp14="http://schemas.microsoft.com/office/word/2010/wordprocessingDrawing" xmlns:wp="http://schemas.openxmlformats.org/drawingml/2006/wordprocessingDrawing" xmlns:w10="urn:schemas-microsoft-com:office:word" xmlns:w="http://schemas.openxmlformats.org/wordprocessingml/2006/main" xmlns:w14="http://schemas.microsoft.com/office/word/2010/wordml" xmlns:wpg="http://schemas.microsoft.com/office/word/2010/wordprocessingGroup" xmlns:wpi="http://schemas.microsoft.com/office/word/2010/wordprocessingInk" xmlns:wne="http://schemas.microsoft.com/office/word/2006/wordml" xmlns:wps="http://schemas.microsoft.com/office/word/2010/wordprocessingShape" mc:Ignorable="w14 wp14">
   <w:sdt>
     <w:sdtPr>
-      <w:id w:val="1882063018"/>
+      <w:id w:val="682715110"/>
       <w:docPartObj>
         <w:docPartGallery w:val="Page Numbers (Bottom of Page)"/>
         <w:docPartUnique/>
@@ -4467,7 +4526,7 @@
 <w:ftr xmlns:wpc="http://schemas.microsoft.com/office/word/2010/wordprocessingCanvas" xmlns:mc="http://schemas.openxmlformats.org/markup-compatibility/2006" xmlns:o="urn:schemas-microsoft-com:office:office" xmlns:r="http://schemas.openxmlformats.org/officeDocument/2006/relationships" xmlns:m="http://schemas.openxmlformats.org/officeDocument/2006/math" xmlns:v="urn:schemas-microsoft-com:vml" xmlns:wp14="http://schemas.microsoft.com/office/word/2010/wordprocessingDrawing" xmlns:wp="http://schemas.openxmlformats.org/drawingml/2006/wordprocessingDrawing" xmlns:w10="urn:schemas-microsoft-com:office:word" xmlns:w="http://schemas.openxmlformats.org/wordprocessingml/2006/main" xmlns:w14="http://schemas.microsoft.com/office/word/2010/wordml" xmlns:wpg="http://schemas.microsoft.com/office/word/2010/wordprocessingGroup" xmlns:wpi="http://schemas.microsoft.com/office/word/2010/wordprocessingInk" xmlns:wne="http://schemas.microsoft.com/office/word/2006/wordml" xmlns:wps="http://schemas.microsoft.com/office/word/2010/wordprocessingShape" mc:Ignorable="w14 wp14">
   <w:sdt>
     <w:sdtPr>
-      <w:id w:val="1658417508"/>
+      <w:id w:val="993907912"/>
       <w:docPartObj>
         <w:docPartGallery w:val="Page Numbers (Bottom of Page)"/>
         <w:docPartUnique/>
@@ -4514,7 +4573,7 @@
 <w:ftr xmlns:wpc="http://schemas.microsoft.com/office/word/2010/wordprocessingCanvas" xmlns:mc="http://schemas.openxmlformats.org/markup-compatibility/2006" xmlns:o="urn:schemas-microsoft-com:office:office" xmlns:r="http://schemas.openxmlformats.org/officeDocument/2006/relationships" xmlns:m="http://schemas.openxmlformats.org/officeDocument/2006/math" xmlns:v="urn:schemas-microsoft-com:vml" xmlns:wp14="http://schemas.microsoft.com/office/word/2010/wordprocessingDrawing" xmlns:wp="http://schemas.openxmlformats.org/drawingml/2006/wordprocessingDrawing" xmlns:w10="urn:schemas-microsoft-com:office:word" xmlns:w="http://schemas.openxmlformats.org/wordprocessingml/2006/main" xmlns:w14="http://schemas.microsoft.com/office/word/2010/wordml" xmlns:wpg="http://schemas.microsoft.com/office/word/2010/wordprocessingGroup" xmlns:wpi="http://schemas.microsoft.com/office/word/2010/wordprocessingInk" xmlns:wne="http://schemas.microsoft.com/office/word/2006/wordml" xmlns:wps="http://schemas.microsoft.com/office/word/2010/wordprocessingShape" mc:Ignorable="w14 wp14">
   <w:sdt>
     <w:sdtPr>
-      <w:id w:val="-1748950005"/>
+      <w:id w:val="1798174958"/>
       <w:docPartObj>
         <w:docPartGallery w:val="Page Numbers (Bottom of Page)"/>
         <w:docPartUnique/>
@@ -4546,7 +4605,7 @@
 <w:ftr xmlns:wpc="http://schemas.microsoft.com/office/word/2010/wordprocessingCanvas" xmlns:mc="http://schemas.openxmlformats.org/markup-compatibility/2006" xmlns:o="urn:schemas-microsoft-com:office:office" xmlns:r="http://schemas.openxmlformats.org/officeDocument/2006/relationships" xmlns:m="http://schemas.openxmlformats.org/officeDocument/2006/math" xmlns:v="urn:schemas-microsoft-com:vml" xmlns:wp14="http://schemas.microsoft.com/office/word/2010/wordprocessingDrawing" xmlns:wp="http://schemas.openxmlformats.org/drawingml/2006/wordprocessingDrawing" xmlns:w10="urn:schemas-microsoft-com:office:word" xmlns:w="http://schemas.openxmlformats.org/wordprocessingml/2006/main" xmlns:w14="http://schemas.microsoft.com/office/word/2010/wordml" xmlns:wpg="http://schemas.microsoft.com/office/word/2010/wordprocessingGroup" xmlns:wpi="http://schemas.microsoft.com/office/word/2010/wordprocessingInk" xmlns:wne="http://schemas.microsoft.com/office/word/2006/wordml" xmlns:wps="http://schemas.microsoft.com/office/word/2010/wordprocessingShape" mc:Ignorable="w14 wp14">
   <w:sdt>
     <w:sdtPr>
-      <w:id w:val="-18933626"/>
+      <w:id w:val="833497282"/>
       <w:docPartObj>
         <w:docPartGallery w:val="Page Numbers (Bottom of Page)"/>
         <w:docPartUnique/>
@@ -4635,87 +4694,47 @@
   <w:p>
     <w:pPr>
       <w:pStyle w:val="En-tte"/>
-      <w:rPr>
-        <w:lang w:val="en-US"/>
-      </w:rPr>
     </w:pPr>
     <w:r>
-      <w:rPr>
-        <w:lang w:val="en-US"/>
-      </w:rPr>
       <w:t>Wagner Steve</w:t>
     </w:r>
     <w:r>
-      <w:rPr>
-        <w:lang w:val="en-US"/>
-      </w:rPr>
+      <w:tab/>
+      <w:t xml:space="preserve">                                                                   </w:t>
+    </w:r>
+    <w:r>
+      <w:t>LIVRE</w:t>
+    </w:r>
+    <w:r>
+      <w:t xml:space="preserve"> DE PROJET</w:t>
+    </w:r>
+    <w:r>
+      <w:t>S</w:t>
+    </w:r>
+    <w:r>
+      <w:tab/>
+      <w:t xml:space="preserve">         </w:t>
+    </w:r>
+    <w:r>
       <w:tab/>
     </w:r>
     <w:r>
-      <w:rPr>
-        <w:lang w:val="en-US"/>
-      </w:rPr>
-      <w:t xml:space="preserve">                                                                   </w:t>
-    </w:r>
-    <w:r>
-      <w:rPr>
-        <w:lang w:val="en-US"/>
-      </w:rPr>
-      <w:t>BOOK DE PROJET</w:t>
-    </w:r>
-    <w:r>
-      <w:rPr>
-        <w:lang w:val="en-US"/>
-      </w:rPr>
-      <w:t>S</w:t>
-    </w:r>
-    <w:r>
-      <w:rPr>
-        <w:lang w:val="en-US"/>
-      </w:rPr>
-      <w:tab/>
-    </w:r>
-    <w:r>
-      <w:rPr>
-        <w:lang w:val="en-US"/>
-      </w:rPr>
-      <w:t xml:space="preserve">         </w:t>
-    </w:r>
-    <w:r>
-      <w:rPr>
-        <w:lang w:val="en-US"/>
-      </w:rPr>
-      <w:tab/>
-    </w:r>
-    <w:r>
-      <w:rPr>
-        <w:lang w:val="en-US"/>
-      </w:rPr>
       <w:tab/>
       <w:t xml:space="preserve">           </w:t>
     </w:r>
     <w:r>
-      <w:rPr>
-        <w:lang w:val="en-US"/>
-      </w:rPr>
-      <w:t>16/10/2015</w:t>
+      <w:t>21</w:t>
+    </w:r>
+    <w:r>
+      <w:t>/10/2015</w:t>
     </w:r>
   </w:p>
   <w:p>
     <w:pPr>
       <w:pStyle w:val="En-tte"/>
-      <w:rPr>
-        <w:lang w:val="en-US"/>
-      </w:rPr>
     </w:pPr>
   </w:p>
-  <w:p>
-    <w:pPr>
-      <w:rPr>
-        <w:lang w:val="en-US"/>
-      </w:rPr>
-    </w:pPr>
-  </w:p>
+  <w:p/>
 </w:hdr>
 </file>
 
@@ -4724,17 +4743,11 @@
   <w:p>
     <w:pPr>
       <w:pStyle w:val="En-tte"/>
-      <w:rPr>
-        <w:lang w:val="en-US"/>
-      </w:rPr>
     </w:pPr>
   </w:p>
   <w:p>
     <w:pPr>
       <w:pStyle w:val="En-tte"/>
-      <w:rPr>
-        <w:lang w:val="en-US"/>
-      </w:rPr>
     </w:pPr>
   </w:p>
 </w:hdr>
@@ -4854,90 +4867,6 @@
       <w:rPr>
         <w:lang w:val="en-US"/>
       </w:rPr>
-      <w:t>S</w:t>
-    </w:r>
-    <w:r>
-      <w:rPr>
-        <w:lang w:val="en-US"/>
-      </w:rPr>
-      <w:tab/>
-    </w:r>
-    <w:r>
-      <w:rPr>
-        <w:lang w:val="en-US"/>
-      </w:rPr>
-      <w:t xml:space="preserve">         </w:t>
-    </w:r>
-    <w:r>
-      <w:rPr>
-        <w:lang w:val="en-US"/>
-      </w:rPr>
-      <w:tab/>
-    </w:r>
-    <w:r>
-      <w:rPr>
-        <w:lang w:val="en-US"/>
-      </w:rPr>
-      <w:tab/>
-      <w:t xml:space="preserve">           16/10/2015</w:t>
-    </w:r>
-  </w:p>
-  <w:p>
-    <w:pPr>
-      <w:pStyle w:val="En-tte"/>
-      <w:rPr>
-        <w:lang w:val="en-US"/>
-      </w:rPr>
-    </w:pPr>
-  </w:p>
-  <w:p>
-    <w:pPr>
-      <w:pStyle w:val="En-tte"/>
-      <w:rPr>
-        <w:lang w:val="en-US"/>
-      </w:rPr>
-    </w:pPr>
-  </w:p>
-</w:hdr>
-</file>
-
-<file path=word/header5.xml><?xml version="1.0" encoding="utf-8"?>
-<w:hdr xmlns:wpc="http://schemas.microsoft.com/office/word/2010/wordprocessingCanvas" xmlns:mc="http://schemas.openxmlformats.org/markup-compatibility/2006" xmlns:o="urn:schemas-microsoft-com:office:office" xmlns:r="http://schemas.openxmlformats.org/officeDocument/2006/relationships" xmlns:m="http://schemas.openxmlformats.org/officeDocument/2006/math" xmlns:v="urn:schemas-microsoft-com:vml" xmlns:wp14="http://schemas.microsoft.com/office/word/2010/wordprocessingDrawing" xmlns:wp="http://schemas.openxmlformats.org/drawingml/2006/wordprocessingDrawing" xmlns:w10="urn:schemas-microsoft-com:office:word" xmlns:w="http://schemas.openxmlformats.org/wordprocessingml/2006/main" xmlns:w14="http://schemas.microsoft.com/office/word/2010/wordml" xmlns:wpg="http://schemas.microsoft.com/office/word/2010/wordprocessingGroup" xmlns:wpi="http://schemas.microsoft.com/office/word/2010/wordprocessingInk" xmlns:wne="http://schemas.microsoft.com/office/word/2006/wordml" xmlns:wps="http://schemas.microsoft.com/office/word/2010/wordprocessingShape" mc:Ignorable="w14 wp14">
-  <w:p>
-    <w:pPr>
-      <w:pStyle w:val="En-tte"/>
-      <w:rPr>
-        <w:lang w:val="en-US"/>
-      </w:rPr>
-    </w:pPr>
-    <w:r>
-      <w:rPr>
-        <w:lang w:val="en-US"/>
-      </w:rPr>
-      <w:t>Wagner Steve</w:t>
-    </w:r>
-    <w:r>
-      <w:rPr>
-        <w:lang w:val="en-US"/>
-      </w:rPr>
-      <w:tab/>
-    </w:r>
-    <w:r>
-      <w:rPr>
-        <w:lang w:val="en-US"/>
-      </w:rPr>
-      <w:t xml:space="preserve">                                                                   </w:t>
-    </w:r>
-    <w:r>
-      <w:rPr>
-        <w:lang w:val="en-US"/>
-      </w:rPr>
-      <w:t>BOOK DE PROJET</w:t>
-    </w:r>
-    <w:r>
-      <w:rPr>
-        <w:lang w:val="en-US"/>
-      </w:rPr>
       <w:tab/>
     </w:r>
     <w:r>
@@ -4978,86 +4907,99 @@
 </w:hdr>
 </file>
 
+<file path=word/header5.xml><?xml version="1.0" encoding="utf-8"?>
+<w:hdr xmlns:wpc="http://schemas.microsoft.com/office/word/2010/wordprocessingCanvas" xmlns:mc="http://schemas.openxmlformats.org/markup-compatibility/2006" xmlns:o="urn:schemas-microsoft-com:office:office" xmlns:r="http://schemas.openxmlformats.org/officeDocument/2006/relationships" xmlns:m="http://schemas.openxmlformats.org/officeDocument/2006/math" xmlns:v="urn:schemas-microsoft-com:vml" xmlns:wp14="http://schemas.microsoft.com/office/word/2010/wordprocessingDrawing" xmlns:wp="http://schemas.openxmlformats.org/drawingml/2006/wordprocessingDrawing" xmlns:w10="urn:schemas-microsoft-com:office:word" xmlns:w="http://schemas.openxmlformats.org/wordprocessingml/2006/main" xmlns:w14="http://schemas.microsoft.com/office/word/2010/wordml" xmlns:wpg="http://schemas.microsoft.com/office/word/2010/wordprocessingGroup" xmlns:wpi="http://schemas.microsoft.com/office/word/2010/wordprocessingInk" xmlns:wne="http://schemas.microsoft.com/office/word/2006/wordml" xmlns:wps="http://schemas.microsoft.com/office/word/2010/wordprocessingShape" mc:Ignorable="w14 wp14">
+  <w:p>
+    <w:pPr>
+      <w:pStyle w:val="En-tte"/>
+    </w:pPr>
+    <w:r>
+      <w:t>Wagner Steve</w:t>
+    </w:r>
+    <w:r>
+      <w:tab/>
+      <w:t xml:space="preserve">                                                                   </w:t>
+    </w:r>
+    <w:r>
+      <w:t>LIVRE</w:t>
+    </w:r>
+    <w:r>
+      <w:t xml:space="preserve"> DE PROJETS</w:t>
+    </w:r>
+    <w:r>
+      <w:tab/>
+      <w:t xml:space="preserve">         </w:t>
+    </w:r>
+    <w:r>
+      <w:tab/>
+    </w:r>
+    <w:r>
+      <w:tab/>
+      <w:t xml:space="preserve">           </w:t>
+    </w:r>
+    <w:r>
+      <w:t>21</w:t>
+    </w:r>
+    <w:r>
+      <w:t>/10/2015</w:t>
+    </w:r>
+  </w:p>
+  <w:p>
+    <w:pPr>
+      <w:pStyle w:val="En-tte"/>
+    </w:pPr>
+  </w:p>
+  <w:p>
+    <w:pPr>
+      <w:pStyle w:val="En-tte"/>
+    </w:pPr>
+  </w:p>
+</w:hdr>
+</file>
+
 <file path=word/header6.xml><?xml version="1.0" encoding="utf-8"?>
 <w:hdr xmlns:wpc="http://schemas.microsoft.com/office/word/2010/wordprocessingCanvas" xmlns:mc="http://schemas.openxmlformats.org/markup-compatibility/2006" xmlns:o="urn:schemas-microsoft-com:office:office" xmlns:r="http://schemas.openxmlformats.org/officeDocument/2006/relationships" xmlns:m="http://schemas.openxmlformats.org/officeDocument/2006/math" xmlns:v="urn:schemas-microsoft-com:vml" xmlns:wp14="http://schemas.microsoft.com/office/word/2010/wordprocessingDrawing" xmlns:wp="http://schemas.openxmlformats.org/drawingml/2006/wordprocessingDrawing" xmlns:w10="urn:schemas-microsoft-com:office:word" xmlns:w="http://schemas.openxmlformats.org/wordprocessingml/2006/main" xmlns:w14="http://schemas.microsoft.com/office/word/2010/wordml" xmlns:wpg="http://schemas.microsoft.com/office/word/2010/wordprocessingGroup" xmlns:wpi="http://schemas.microsoft.com/office/word/2010/wordprocessingInk" xmlns:wne="http://schemas.microsoft.com/office/word/2006/wordml" xmlns:wps="http://schemas.microsoft.com/office/word/2010/wordprocessingShape" mc:Ignorable="w14 wp14">
   <w:p>
     <w:pPr>
       <w:pStyle w:val="En-tte"/>
-      <w:rPr>
-        <w:lang w:val="en-US"/>
-      </w:rPr>
     </w:pPr>
     <w:r>
-      <w:rPr>
-        <w:lang w:val="en-US"/>
-      </w:rPr>
       <w:t>Wagner Steve</w:t>
     </w:r>
     <w:r>
-      <w:rPr>
-        <w:lang w:val="en-US"/>
-      </w:rPr>
+      <w:tab/>
+      <w:t xml:space="preserve">                                                                   </w:t>
+    </w:r>
+    <w:r>
+      <w:t>LIVRE</w:t>
+    </w:r>
+    <w:r>
+      <w:t xml:space="preserve"> DE PROJETS</w:t>
+    </w:r>
+    <w:r>
+      <w:tab/>
+      <w:t xml:space="preserve">         </w:t>
+    </w:r>
+    <w:r>
       <w:tab/>
     </w:r>
     <w:r>
-      <w:rPr>
-        <w:lang w:val="en-US"/>
-      </w:rPr>
-      <w:t xml:space="preserve">                                                                   </w:t>
+      <w:tab/>
+      <w:t xml:space="preserve">           </w:t>
     </w:r>
     <w:r>
-      <w:rPr>
-        <w:lang w:val="en-US"/>
-      </w:rPr>
-      <w:t>BOOK DE PROJET</w:t>
+      <w:t>21</w:t>
     </w:r>
     <w:r>
-      <w:rPr>
-        <w:lang w:val="en-US"/>
-      </w:rPr>
-      <w:t>S</w:t>
-    </w:r>
-    <w:r>
-      <w:rPr>
-        <w:lang w:val="en-US"/>
-      </w:rPr>
-      <w:tab/>
-    </w:r>
-    <w:r>
-      <w:rPr>
-        <w:lang w:val="en-US"/>
-      </w:rPr>
-      <w:t xml:space="preserve">         </w:t>
-    </w:r>
-    <w:r>
-      <w:rPr>
-        <w:lang w:val="en-US"/>
-      </w:rPr>
-      <w:tab/>
-    </w:r>
-    <w:r>
-      <w:rPr>
-        <w:lang w:val="en-US"/>
-      </w:rPr>
-      <w:tab/>
-      <w:t xml:space="preserve">           16/10/2015</w:t>
+      <w:t>/10/2015</w:t>
     </w:r>
   </w:p>
   <w:p>
     <w:pPr>
       <w:pStyle w:val="En-tte"/>
-      <w:rPr>
-        <w:lang w:val="en-US"/>
-      </w:rPr>
     </w:pPr>
   </w:p>
-  <w:p>
-    <w:pPr>
-      <w:rPr>
-        <w:lang w:val="en-US"/>
-      </w:rPr>
-    </w:pPr>
-  </w:p>
+  <w:p/>
 </w:hdr>
 </file>
 
@@ -5066,77 +5008,41 @@
   <w:p>
     <w:pPr>
       <w:pStyle w:val="En-tte"/>
-      <w:rPr>
-        <w:lang w:val="en-US"/>
-      </w:rPr>
     </w:pPr>
     <w:r>
-      <w:rPr>
-        <w:lang w:val="en-US"/>
-      </w:rPr>
       <w:t>Wagner Steve</w:t>
     </w:r>
     <w:r>
-      <w:rPr>
-        <w:lang w:val="en-US"/>
-      </w:rPr>
+      <w:tab/>
+      <w:t xml:space="preserve">                                                                   </w:t>
+    </w:r>
+    <w:r>
+      <w:t>LIVRE</w:t>
+    </w:r>
+    <w:r>
+      <w:t xml:space="preserve"> DE PROJETS</w:t>
+    </w:r>
+    <w:r>
+      <w:tab/>
+      <w:t xml:space="preserve">         </w:t>
+    </w:r>
+    <w:r>
       <w:tab/>
     </w:r>
     <w:r>
-      <w:rPr>
-        <w:lang w:val="en-US"/>
-      </w:rPr>
-      <w:t xml:space="preserve">                                                                   </w:t>
+      <w:tab/>
+      <w:t xml:space="preserve">           </w:t>
     </w:r>
     <w:r>
-      <w:rPr>
-        <w:lang w:val="en-US"/>
-      </w:rPr>
-      <w:t>BOOK DE PROJET</w:t>
+      <w:t>21</w:t>
     </w:r>
     <w:r>
-      <w:rPr>
-        <w:lang w:val="en-US"/>
-      </w:rPr>
-      <w:tab/>
-    </w:r>
-    <w:r>
-      <w:rPr>
-        <w:lang w:val="en-US"/>
-      </w:rPr>
-      <w:t xml:space="preserve">         </w:t>
-    </w:r>
-    <w:r>
-      <w:rPr>
-        <w:lang w:val="en-US"/>
-      </w:rPr>
-      <w:tab/>
-    </w:r>
-    <w:r>
-      <w:rPr>
-        <w:lang w:val="en-US"/>
-      </w:rPr>
-      <w:tab/>
-    </w:r>
-    <w:r>
-      <w:rPr>
-        <w:lang w:val="en-US"/>
-      </w:rPr>
-      <w:t>16/10</w:t>
-    </w:r>
-    <w:r>
-      <w:rPr>
-        <w:lang w:val="en-US"/>
-      </w:rPr>
-      <w:t>/2015</w:t>
+      <w:t>/10/2015</w:t>
     </w:r>
   </w:p>
   <w:p>
     <w:pPr>
       <w:pStyle w:val="En-tte"/>
-      <w:rPr>
-        <w:lang w:val="en-US"/>
-      </w:rPr>
     </w:pPr>
   </w:p>
 </w:hdr>
@@ -6023,7 +5929,7 @@
   <a:extraClrSchemeLst/>
   <a:extLst>
     <a:ext uri="{05A4C25C-085E-4340-85A3-A5531E510DB2}">
-      <thm15:themeFamily xmlns:thm15="http://schemas.microsoft.com/office/thememl/2012/main" xmlns="" name="Office Theme" id="{62F939B6-93AF-4DB8-9C6B-D6C7DFDC589F}" vid="{4A3C46E8-61CC-4603-A589-7422A47A8E4A}"/>
+      <thm15:themeFamily xmlns="" xmlns:thm15="http://schemas.microsoft.com/office/thememl/2012/main" name="Office Theme" id="{62F939B6-93AF-4DB8-9C6B-D6C7DFDC589F}" vid="{4A3C46E8-61CC-4603-A589-7422A47A8E4A}"/>
     </a:ext>
   </a:extLst>
 </a:theme>
@@ -6053,7 +5959,7 @@
 </file>
 
 <file path=customXml/itemProps2.xml><?xml version="1.0" encoding="utf-8"?>
-<ds:datastoreItem xmlns:ds="http://schemas.openxmlformats.org/officeDocument/2006/customXml" ds:itemID="{59E7DB43-2332-4901-B183-FCB5829ACEF3}">
+<ds:datastoreItem xmlns:ds="http://schemas.openxmlformats.org/officeDocument/2006/customXml" ds:itemID="{E8D58E58-3EFE-4259-911E-4ADFA3A3EE01}">
   <ds:schemaRefs>
     <ds:schemaRef ds:uri="http://schemas.openxmlformats.org/officeDocument/2006/bibliography"/>
   </ds:schemaRefs>

</xml_diff>